<commit_message>
add documento visão atualizado
</commit_message>
<xml_diff>
--- a/documents/Modelo-Documento_Visao_FATEC_4o_ADS_versao_4.docx
+++ b/documents/Modelo-Documento_Visao_FATEC_4o_ADS_versao_4.docx
@@ -1123,17 +1123,21 @@
     <w:p>
       <w:pPr>
         <w:pStyle w:val="TOC2"/>
-        <w:tabs>
-          <w:tab w:val="left" w:pos="960"/>
-          <w:tab w:val="right" w:leader="dot" w:pos="8495"/>
-        </w:tabs>
         <w:rPr>
           <w:rFonts w:asciiTheme="minorHAnsi" w:eastAsiaTheme="minorEastAsia" w:hAnsiTheme="minorHAnsi" w:cstheme="minorBidi"/>
-          <w:smallCaps w:val="0"/>
           <w:noProof/>
           <w:sz w:val="22"/>
           <w:szCs w:val="22"/>
         </w:rPr>
+        <w:pPrChange w:id="1" w:author="ANDRE DE MOURA BENEDICTO" w:date="2021-11-09T21:29:00Z">
+          <w:pPr>
+            <w:pStyle w:val="TOC2"/>
+            <w:tabs>
+              <w:tab w:val="left" w:pos="960"/>
+              <w:tab w:val="right" w:leader="dot" w:pos="8495"/>
+            </w:tabs>
+          </w:pPr>
+        </w:pPrChange>
       </w:pPr>
       <w:r>
         <w:rPr>
@@ -1144,7 +1148,6 @@
       <w:r>
         <w:rPr>
           <w:rFonts w:asciiTheme="minorHAnsi" w:eastAsiaTheme="minorEastAsia" w:hAnsiTheme="minorHAnsi" w:cstheme="minorBidi"/>
-          <w:smallCaps w:val="0"/>
           <w:noProof/>
           <w:sz w:val="22"/>
           <w:szCs w:val="22"/>
@@ -1202,17 +1205,21 @@
     <w:p>
       <w:pPr>
         <w:pStyle w:val="TOC2"/>
-        <w:tabs>
-          <w:tab w:val="left" w:pos="960"/>
-          <w:tab w:val="right" w:leader="dot" w:pos="8495"/>
-        </w:tabs>
         <w:rPr>
           <w:rFonts w:asciiTheme="minorHAnsi" w:eastAsiaTheme="minorEastAsia" w:hAnsiTheme="minorHAnsi" w:cstheme="minorBidi"/>
-          <w:smallCaps w:val="0"/>
           <w:noProof/>
           <w:sz w:val="22"/>
           <w:szCs w:val="22"/>
         </w:rPr>
+        <w:pPrChange w:id="2" w:author="ANDRE DE MOURA BENEDICTO" w:date="2021-11-09T21:29:00Z">
+          <w:pPr>
+            <w:pStyle w:val="TOC2"/>
+            <w:tabs>
+              <w:tab w:val="left" w:pos="960"/>
+              <w:tab w:val="right" w:leader="dot" w:pos="8495"/>
+            </w:tabs>
+          </w:pPr>
+        </w:pPrChange>
       </w:pPr>
       <w:r>
         <w:rPr>
@@ -1223,7 +1230,6 @@
       <w:r>
         <w:rPr>
           <w:rFonts w:asciiTheme="minorHAnsi" w:eastAsiaTheme="minorEastAsia" w:hAnsiTheme="minorHAnsi" w:cstheme="minorBidi"/>
-          <w:smallCaps w:val="0"/>
           <w:noProof/>
           <w:sz w:val="22"/>
           <w:szCs w:val="22"/>
@@ -1281,17 +1287,21 @@
     <w:p>
       <w:pPr>
         <w:pStyle w:val="TOC2"/>
-        <w:tabs>
-          <w:tab w:val="left" w:pos="960"/>
-          <w:tab w:val="right" w:leader="dot" w:pos="8495"/>
-        </w:tabs>
         <w:rPr>
           <w:rFonts w:asciiTheme="minorHAnsi" w:eastAsiaTheme="minorEastAsia" w:hAnsiTheme="minorHAnsi" w:cstheme="minorBidi"/>
-          <w:smallCaps w:val="0"/>
           <w:noProof/>
           <w:sz w:val="22"/>
           <w:szCs w:val="22"/>
         </w:rPr>
+        <w:pPrChange w:id="3" w:author="ANDRE DE MOURA BENEDICTO" w:date="2021-11-09T21:29:00Z">
+          <w:pPr>
+            <w:pStyle w:val="TOC2"/>
+            <w:tabs>
+              <w:tab w:val="left" w:pos="960"/>
+              <w:tab w:val="right" w:leader="dot" w:pos="8495"/>
+            </w:tabs>
+          </w:pPr>
+        </w:pPrChange>
       </w:pPr>
       <w:r>
         <w:rPr>
@@ -1302,7 +1312,6 @@
       <w:r>
         <w:rPr>
           <w:rFonts w:asciiTheme="minorHAnsi" w:eastAsiaTheme="minorEastAsia" w:hAnsiTheme="minorHAnsi" w:cstheme="minorBidi"/>
-          <w:smallCaps w:val="0"/>
           <w:noProof/>
           <w:sz w:val="22"/>
           <w:szCs w:val="22"/>
@@ -1360,17 +1369,21 @@
     <w:p>
       <w:pPr>
         <w:pStyle w:val="TOC2"/>
-        <w:tabs>
-          <w:tab w:val="left" w:pos="960"/>
-          <w:tab w:val="right" w:leader="dot" w:pos="8495"/>
-        </w:tabs>
         <w:rPr>
           <w:rFonts w:asciiTheme="minorHAnsi" w:eastAsiaTheme="minorEastAsia" w:hAnsiTheme="minorHAnsi" w:cstheme="minorBidi"/>
-          <w:smallCaps w:val="0"/>
           <w:noProof/>
           <w:sz w:val="22"/>
           <w:szCs w:val="22"/>
         </w:rPr>
+        <w:pPrChange w:id="4" w:author="ANDRE DE MOURA BENEDICTO" w:date="2021-11-09T21:29:00Z">
+          <w:pPr>
+            <w:pStyle w:val="TOC2"/>
+            <w:tabs>
+              <w:tab w:val="left" w:pos="960"/>
+              <w:tab w:val="right" w:leader="dot" w:pos="8495"/>
+            </w:tabs>
+          </w:pPr>
+        </w:pPrChange>
       </w:pPr>
       <w:r>
         <w:rPr>
@@ -1393,7 +1406,6 @@
       <w:r>
         <w:rPr>
           <w:rFonts w:asciiTheme="minorHAnsi" w:eastAsiaTheme="minorEastAsia" w:hAnsiTheme="minorHAnsi" w:cstheme="minorBidi"/>
-          <w:smallCaps w:val="0"/>
           <w:noProof/>
           <w:sz w:val="22"/>
           <w:szCs w:val="22"/>
@@ -1642,17 +1654,21 @@
     <w:p>
       <w:pPr>
         <w:pStyle w:val="TOC2"/>
-        <w:tabs>
-          <w:tab w:val="left" w:pos="960"/>
-          <w:tab w:val="right" w:leader="dot" w:pos="8495"/>
-        </w:tabs>
         <w:rPr>
           <w:rFonts w:asciiTheme="minorHAnsi" w:eastAsiaTheme="minorEastAsia" w:hAnsiTheme="minorHAnsi" w:cstheme="minorBidi"/>
-          <w:smallCaps w:val="0"/>
           <w:noProof/>
           <w:sz w:val="22"/>
           <w:szCs w:val="22"/>
         </w:rPr>
+        <w:pPrChange w:id="5" w:author="ANDRE DE MOURA BENEDICTO" w:date="2021-11-09T21:29:00Z">
+          <w:pPr>
+            <w:pStyle w:val="TOC2"/>
+            <w:tabs>
+              <w:tab w:val="left" w:pos="960"/>
+              <w:tab w:val="right" w:leader="dot" w:pos="8495"/>
+            </w:tabs>
+          </w:pPr>
+        </w:pPrChange>
       </w:pPr>
       <w:r>
         <w:rPr>
@@ -1663,7 +1679,6 @@
       <w:r>
         <w:rPr>
           <w:rFonts w:asciiTheme="minorHAnsi" w:eastAsiaTheme="minorEastAsia" w:hAnsiTheme="minorHAnsi" w:cstheme="minorBidi"/>
-          <w:smallCaps w:val="0"/>
           <w:noProof/>
           <w:sz w:val="22"/>
           <w:szCs w:val="22"/>
@@ -1922,16 +1937,20 @@
     <w:p>
       <w:pPr>
         <w:pStyle w:val="TOC2"/>
-        <w:tabs>
-          <w:tab w:val="right" w:leader="dot" w:pos="8495"/>
-        </w:tabs>
         <w:rPr>
           <w:rFonts w:asciiTheme="minorHAnsi" w:eastAsiaTheme="minorEastAsia" w:hAnsiTheme="minorHAnsi" w:cstheme="minorBidi"/>
-          <w:smallCaps w:val="0"/>
           <w:noProof/>
           <w:sz w:val="22"/>
           <w:szCs w:val="22"/>
         </w:rPr>
+        <w:pPrChange w:id="6" w:author="ANDRE DE MOURA BENEDICTO" w:date="2021-11-09T21:29:00Z">
+          <w:pPr>
+            <w:pStyle w:val="TOC2"/>
+            <w:tabs>
+              <w:tab w:val="right" w:leader="dot" w:pos="8495"/>
+            </w:tabs>
+          </w:pPr>
+        </w:pPrChange>
       </w:pPr>
       <w:r>
         <w:rPr>
@@ -1955,12 +1974,17 @@
     <w:p>
       <w:pPr>
         <w:pStyle w:val="TOC2"/>
-        <w:tabs>
-          <w:tab w:val="right" w:leader="dot" w:pos="8495"/>
-        </w:tabs>
         <w:rPr>
           <w:noProof/>
         </w:rPr>
+        <w:pPrChange w:id="7" w:author="ANDRE DE MOURA BENEDICTO" w:date="2021-11-09T21:29:00Z">
+          <w:pPr>
+            <w:pStyle w:val="TOC2"/>
+            <w:tabs>
+              <w:tab w:val="right" w:leader="dot" w:pos="8495"/>
+            </w:tabs>
+          </w:pPr>
+        </w:pPrChange>
       </w:pPr>
       <w:r>
         <w:rPr>
@@ -2019,12 +2043,17 @@
     <w:p>
       <w:pPr>
         <w:pStyle w:val="TOC2"/>
-        <w:tabs>
-          <w:tab w:val="right" w:leader="dot" w:pos="8495"/>
-        </w:tabs>
         <w:rPr>
           <w:noProof/>
         </w:rPr>
+        <w:pPrChange w:id="8" w:author="ANDRE DE MOURA BENEDICTO" w:date="2021-11-09T21:29:00Z">
+          <w:pPr>
+            <w:pStyle w:val="TOC2"/>
+            <w:tabs>
+              <w:tab w:val="right" w:leader="dot" w:pos="8495"/>
+            </w:tabs>
+          </w:pPr>
+        </w:pPrChange>
       </w:pPr>
       <w:r>
         <w:fldChar w:fldCharType="end"/>
@@ -2033,54 +2062,30 @@
         <w:rPr>
           <w:noProof/>
         </w:rPr>
-        <w:t>7.</w:t>
+        <w:t>7.3 Requisitos Não Funcionais</w:t>
       </w:r>
       <w:r>
         <w:rPr>
           <w:noProof/>
         </w:rPr>
-        <w:t>3</w:t>
-      </w:r>
-      <w:r>
-        <w:rPr>
-          <w:noProof/>
-        </w:rPr>
-        <w:t xml:space="preserve"> Requisitos</w:t>
-      </w:r>
-      <w:r>
-        <w:rPr>
-          <w:noProof/>
-        </w:rPr>
-        <w:t xml:space="preserve"> Não</w:t>
-      </w:r>
-      <w:r>
-        <w:rPr>
-          <w:noProof/>
-        </w:rPr>
-        <w:t xml:space="preserve"> Funcionais</w:t>
-      </w:r>
-      <w:r>
-        <w:rPr>
-          <w:noProof/>
-        </w:rPr>
         <w:tab/>
-      </w:r>
-      <w:r>
-        <w:rPr>
-          <w:noProof/>
-        </w:rPr>
         <w:t>9</w:t>
       </w:r>
     </w:p>
     <w:p>
       <w:pPr>
         <w:pStyle w:val="TOC2"/>
-        <w:tabs>
-          <w:tab w:val="right" w:leader="dot" w:pos="8495"/>
-        </w:tabs>
         <w:rPr>
           <w:noProof/>
         </w:rPr>
+        <w:pPrChange w:id="9" w:author="ANDRE DE MOURA BENEDICTO" w:date="2021-11-09T21:29:00Z">
+          <w:pPr>
+            <w:pStyle w:val="TOC2"/>
+            <w:tabs>
+              <w:tab w:val="right" w:leader="dot" w:pos="8495"/>
+            </w:tabs>
+          </w:pPr>
+        </w:pPrChange>
       </w:pPr>
       <w:r>
         <w:rPr>
@@ -2088,17 +2093,39 @@
         </w:rPr>
         <w:t>7.</w:t>
       </w:r>
+      <w:del w:id="10" w:author="ANDRE DE MOURA BENEDICTO" w:date="2021-11-09T21:28:00Z">
+        <w:r>
+          <w:rPr>
+            <w:noProof/>
+          </w:rPr>
+          <w:delText>3</w:delText>
+        </w:r>
+        <w:r>
+          <w:rPr>
+            <w:noProof/>
+          </w:rPr>
+          <w:delText xml:space="preserve"> </w:delText>
+        </w:r>
+      </w:del>
+      <w:ins w:id="11" w:author="ANDRE DE MOURA BENEDICTO" w:date="2021-11-09T21:28:00Z">
+        <w:r>
+          <w:rPr>
+            <w:noProof/>
+          </w:rPr>
+          <w:t>4</w:t>
+        </w:r>
+        <w:r>
+          <w:rPr>
+            <w:noProof/>
+          </w:rPr>
+          <w:t xml:space="preserve"> </w:t>
+        </w:r>
+      </w:ins>
       <w:r>
         <w:rPr>
           <w:noProof/>
         </w:rPr>
-        <w:t>3</w:t>
-      </w:r>
-      <w:r>
-        <w:rPr>
-          <w:noProof/>
-        </w:rPr>
-        <w:t xml:space="preserve"> Diagrama de Casos de Uso</w:t>
+        <w:t>Diagrama de Casos de Uso</w:t>
       </w:r>
       <w:r>
         <w:rPr>
@@ -2116,12 +2143,17 @@
     <w:p>
       <w:pPr>
         <w:pStyle w:val="TOC2"/>
-        <w:tabs>
-          <w:tab w:val="right" w:leader="dot" w:pos="8495"/>
-        </w:tabs>
         <w:rPr>
           <w:noProof/>
         </w:rPr>
+        <w:pPrChange w:id="12" w:author="ANDRE DE MOURA BENEDICTO" w:date="2021-11-09T21:29:00Z">
+          <w:pPr>
+            <w:pStyle w:val="TOC2"/>
+            <w:tabs>
+              <w:tab w:val="right" w:leader="dot" w:pos="8495"/>
+            </w:tabs>
+          </w:pPr>
+        </w:pPrChange>
       </w:pPr>
       <w:r>
         <w:rPr>
@@ -2129,17 +2161,39 @@
         </w:rPr>
         <w:t>7.</w:t>
       </w:r>
+      <w:del w:id="13" w:author="ANDRE DE MOURA BENEDICTO" w:date="2021-11-09T21:28:00Z">
+        <w:r>
+          <w:rPr>
+            <w:noProof/>
+          </w:rPr>
+          <w:delText>4</w:delText>
+        </w:r>
+        <w:r>
+          <w:rPr>
+            <w:noProof/>
+          </w:rPr>
+          <w:delText xml:space="preserve"> </w:delText>
+        </w:r>
+      </w:del>
+      <w:ins w:id="14" w:author="ANDRE DE MOURA BENEDICTO" w:date="2021-11-09T21:28:00Z">
+        <w:r>
+          <w:rPr>
+            <w:noProof/>
+          </w:rPr>
+          <w:t>5</w:t>
+        </w:r>
+        <w:r>
+          <w:rPr>
+            <w:noProof/>
+          </w:rPr>
+          <w:t xml:space="preserve"> </w:t>
+        </w:r>
+      </w:ins>
       <w:r>
         <w:rPr>
           <w:noProof/>
         </w:rPr>
-        <w:t>4</w:t>
-      </w:r>
-      <w:r>
-        <w:rPr>
-          <w:noProof/>
-        </w:rPr>
-        <w:t xml:space="preserve"> Diagrama de Atividade</w:t>
+        <w:t>Diagrama de Atividade</w:t>
       </w:r>
       <w:r>
         <w:rPr>
@@ -2157,18 +2211,51 @@
     <w:p>
       <w:pPr>
         <w:pStyle w:val="TOC2"/>
-        <w:tabs>
-          <w:tab w:val="right" w:leader="dot" w:pos="8495"/>
-        </w:tabs>
         <w:rPr>
           <w:noProof/>
         </w:rPr>
+        <w:pPrChange w:id="15" w:author="ANDRE DE MOURA BENEDICTO" w:date="2021-11-09T21:29:00Z">
+          <w:pPr>
+            <w:pStyle w:val="TOC2"/>
+            <w:tabs>
+              <w:tab w:val="right" w:leader="dot" w:pos="8495"/>
+            </w:tabs>
+          </w:pPr>
+        </w:pPrChange>
       </w:pPr>
       <w:r>
         <w:rPr>
           <w:noProof/>
         </w:rPr>
-        <w:t>7.5 Diagrama de Classe</w:t>
+        <w:t>7.</w:t>
+      </w:r>
+      <w:del w:id="16" w:author="ANDRE DE MOURA BENEDICTO" w:date="2021-11-09T21:28:00Z">
+        <w:r>
+          <w:rPr>
+            <w:noProof/>
+          </w:rPr>
+          <w:delText xml:space="preserve">5 </w:delText>
+        </w:r>
+      </w:del>
+      <w:ins w:id="17" w:author="ANDRE DE MOURA BENEDICTO" w:date="2021-11-09T21:28:00Z">
+        <w:r>
+          <w:rPr>
+            <w:noProof/>
+          </w:rPr>
+          <w:t>6</w:t>
+        </w:r>
+        <w:r>
+          <w:rPr>
+            <w:noProof/>
+          </w:rPr>
+          <w:t xml:space="preserve"> </w:t>
+        </w:r>
+      </w:ins>
+      <w:r>
+        <w:rPr>
+          <w:noProof/>
+        </w:rPr>
+        <w:t>Diagrama de Classe</w:t>
       </w:r>
       <w:r>
         <w:rPr>
@@ -2186,12 +2273,67 @@
     <w:p>
       <w:pPr>
         <w:pStyle w:val="TOC2"/>
-        <w:tabs>
-          <w:tab w:val="right" w:leader="dot" w:pos="8495"/>
-        </w:tabs>
-        <w:rPr>
+        <w:rPr>
+          <w:ins w:id="18" w:author="ANDRE DE MOURA BENEDICTO" w:date="2021-11-09T21:28:00Z"/>
           <w:noProof/>
         </w:rPr>
+      </w:pPr>
+      <w:ins w:id="19" w:author="ANDRE DE MOURA BENEDICTO" w:date="2021-11-09T21:28:00Z">
+        <w:r>
+          <w:rPr>
+            <w:noProof/>
+          </w:rPr>
+          <w:t>7.</w:t>
+        </w:r>
+        <w:r>
+          <w:rPr>
+            <w:noProof/>
+          </w:rPr>
+          <w:t>7</w:t>
+        </w:r>
+        <w:r>
+          <w:rPr>
+            <w:noProof/>
+          </w:rPr>
+          <w:t xml:space="preserve"> </w:t>
+        </w:r>
+        <w:r>
+          <w:rPr>
+            <w:noProof/>
+          </w:rPr>
+          <w:t>Modelo Entidade Relacionamento</w:t>
+        </w:r>
+        <w:r>
+          <w:rPr>
+            <w:noProof/>
+          </w:rPr>
+          <w:tab/>
+          <w:t>1</w:t>
+        </w:r>
+      </w:ins>
+      <w:ins w:id="20" w:author="ANDRE DE MOURA BENEDICTO" w:date="2021-11-09T21:29:00Z">
+        <w:r>
+          <w:rPr>
+            <w:noProof/>
+          </w:rPr>
+          <w:t>3</w:t>
+        </w:r>
+      </w:ins>
+    </w:p>
+    <w:p>
+      <w:pPr>
+        <w:pStyle w:val="TOC2"/>
+        <w:rPr>
+          <w:noProof/>
+        </w:rPr>
+        <w:pPrChange w:id="21" w:author="ANDRE DE MOURA BENEDICTO" w:date="2021-11-09T21:29:00Z">
+          <w:pPr>
+            <w:pStyle w:val="TOC2"/>
+            <w:tabs>
+              <w:tab w:val="right" w:leader="dot" w:pos="8495"/>
+            </w:tabs>
+          </w:pPr>
+        </w:pPrChange>
       </w:pPr>
     </w:p>
     <w:p>
@@ -2222,12 +2364,28 @@
         </w:rPr>
         <w:tab/>
       </w:r>
-      <w:r>
-        <w:rPr>
-          <w:noProof/>
-        </w:rPr>
-        <w:t>13</w:t>
-      </w:r>
+      <w:del w:id="22" w:author="ANDRE DE MOURA BENEDICTO" w:date="2021-11-09T21:29:00Z">
+        <w:r>
+          <w:rPr>
+            <w:noProof/>
+          </w:rPr>
+          <w:delText>13</w:delText>
+        </w:r>
+      </w:del>
+      <w:ins w:id="23" w:author="ANDRE DE MOURA BENEDICTO" w:date="2021-11-09T21:29:00Z">
+        <w:r>
+          <w:rPr>
+            <w:noProof/>
+          </w:rPr>
+          <w:t>1</w:t>
+        </w:r>
+        <w:r>
+          <w:rPr>
+            <w:noProof/>
+          </w:rPr>
+          <w:t>4</w:t>
+        </w:r>
+      </w:ins>
     </w:p>
     <w:p/>
     <w:p>
@@ -2276,7 +2434,7 @@
       <w:pPr>
         <w:pStyle w:val="Heading1"/>
       </w:pPr>
-      <w:bookmarkStart w:id="0" w:name="_Toc64550793"/>
+      <w:bookmarkStart w:id="24" w:name="_Toc64550793"/>
       <w:r>
         <w:t>1.</w:t>
       </w:r>
@@ -2289,7 +2447,7 @@
       <w:r>
         <w:t xml:space="preserve"> do Documento</w:t>
       </w:r>
-      <w:bookmarkEnd w:id="0"/>
+      <w:bookmarkEnd w:id="24"/>
     </w:p>
     <w:p>
       <w:pPr>
@@ -2402,7 +2560,7 @@
           <w:iCs w:val="0"/>
         </w:rPr>
       </w:pPr>
-      <w:bookmarkStart w:id="1" w:name="_Toc64550794"/>
+      <w:bookmarkStart w:id="25" w:name="_Toc64550794"/>
       <w:r>
         <w:rPr>
           <w:i w:val="0"/>
@@ -2431,7 +2589,7 @@
         </w:rPr>
         <w:t>Objetivos</w:t>
       </w:r>
-      <w:bookmarkEnd w:id="1"/>
+      <w:bookmarkEnd w:id="25"/>
     </w:p>
     <w:p>
       <w:pPr>
@@ -2511,7 +2669,7 @@
           <w:iCs w:val="0"/>
         </w:rPr>
       </w:pPr>
-      <w:bookmarkStart w:id="2" w:name="_Toc64550795"/>
+      <w:bookmarkStart w:id="26" w:name="_Toc64550795"/>
       <w:r>
         <w:rPr>
           <w:i w:val="0"/>
@@ -2540,7 +2698,7 @@
         </w:rPr>
         <w:t>Abrangência do Projeto</w:t>
       </w:r>
-      <w:bookmarkEnd w:id="2"/>
+      <w:bookmarkEnd w:id="26"/>
     </w:p>
     <w:p>
       <w:pPr>
@@ -2689,7 +2847,7 @@
           <w:iCs w:val="0"/>
         </w:rPr>
       </w:pPr>
-      <w:bookmarkStart w:id="3" w:name="_Toc64550796"/>
+      <w:bookmarkStart w:id="27" w:name="_Toc64550796"/>
       <w:r>
         <w:rPr>
           <w:i w:val="0"/>
@@ -2711,7 +2869,7 @@
         </w:rPr>
         <w:t>Justificativa</w:t>
       </w:r>
-      <w:bookmarkEnd w:id="3"/>
+      <w:bookmarkEnd w:id="27"/>
       <w:r>
         <w:rPr>
           <w:i w:val="0"/>
@@ -2784,7 +2942,7 @@
         </w:rPr>
         <w:t xml:space="preserve"> horários sejam consultadas de qualquer hora e local.</w:t>
       </w:r>
-      <w:bookmarkStart w:id="4" w:name="_Toc64550798"/>
+      <w:bookmarkStart w:id="28" w:name="_Toc64550798"/>
     </w:p>
     <w:p>
       <w:pPr>
@@ -2833,7 +2991,7 @@
         <w:tab/>
         <w:t>Referências</w:t>
       </w:r>
-      <w:bookmarkEnd w:id="4"/>
+      <w:bookmarkEnd w:id="28"/>
     </w:p>
     <w:p>
       <w:pPr>
@@ -2960,7 +3118,7 @@
       <w:pPr>
         <w:pStyle w:val="Heading1"/>
       </w:pPr>
-      <w:bookmarkStart w:id="5" w:name="_Toc64550799"/>
+      <w:bookmarkStart w:id="29" w:name="_Toc64550799"/>
       <w:r>
         <w:t>2.</w:t>
       </w:r>
@@ -2977,7 +3135,7 @@
       <w:r>
         <w:t>(s)</w:t>
       </w:r>
-      <w:bookmarkEnd w:id="5"/>
+      <w:bookmarkEnd w:id="29"/>
     </w:p>
     <w:p>
       <w:pPr>
@@ -3208,7 +3366,7 @@
     </w:tbl>
     <w:p/>
     <w:p>
-      <w:bookmarkStart w:id="6" w:name="_Toc64550800"/>
+      <w:bookmarkStart w:id="30" w:name="_Toc64550800"/>
     </w:p>
     <w:tbl>
       <w:tblPr>
@@ -3398,7 +3556,7 @@
       <w:r>
         <w:t>Resumo dos usuários</w:t>
       </w:r>
-      <w:bookmarkEnd w:id="6"/>
+      <w:bookmarkEnd w:id="30"/>
     </w:p>
     <w:p>
       <w:pPr>
@@ -3604,7 +3762,7 @@
       <w:pPr>
         <w:pStyle w:val="Heading1"/>
       </w:pPr>
-      <w:bookmarkStart w:id="7" w:name="_Toc64550801"/>
+      <w:bookmarkStart w:id="31" w:name="_Toc64550801"/>
       <w:r>
         <w:t>4</w:t>
       </w:r>
@@ -3615,7 +3773,7 @@
         <w:tab/>
         <w:t>Descrição da Solução Proposta</w:t>
       </w:r>
-      <w:bookmarkEnd w:id="7"/>
+      <w:bookmarkEnd w:id="31"/>
     </w:p>
     <w:p>
       <w:pPr>
@@ -3713,7 +3871,7 @@
           <w:iCs w:val="0"/>
         </w:rPr>
       </w:pPr>
-      <w:bookmarkStart w:id="8" w:name="_Toc64550802"/>
+      <w:bookmarkStart w:id="32" w:name="_Toc64550802"/>
       <w:r>
         <w:rPr>
           <w:i w:val="0"/>
@@ -3735,7 +3893,7 @@
         </w:rPr>
         <w:t>Avaliação de concorrentes</w:t>
       </w:r>
-      <w:bookmarkEnd w:id="8"/>
+      <w:bookmarkEnd w:id="32"/>
     </w:p>
     <w:p/>
     <w:tbl>
@@ -3758,7 +3916,7 @@
             <w:pPr>
               <w:jc w:val="both"/>
             </w:pPr>
-            <w:bookmarkStart w:id="9" w:name="_Toc64550803"/>
+            <w:bookmarkStart w:id="33" w:name="_Toc64550803"/>
             <w:r>
               <w:t>Nome do concorrente</w:t>
             </w:r>
@@ -4199,7 +4357,7 @@
       <w:r>
         <w:t>Forma de monetização</w:t>
       </w:r>
-      <w:bookmarkEnd w:id="9"/>
+      <w:bookmarkEnd w:id="33"/>
       <w:r>
         <w:t xml:space="preserve"> </w:t>
       </w:r>
@@ -4315,7 +4473,7 @@
       <w:pPr>
         <w:pStyle w:val="Heading1"/>
       </w:pPr>
-      <w:bookmarkStart w:id="10" w:name="_Toc64550804"/>
+      <w:bookmarkStart w:id="34" w:name="_Toc64550804"/>
     </w:p>
     <w:p>
       <w:pPr>
@@ -4331,7 +4489,7 @@
         <w:tab/>
         <w:t>Restrições do Projeto</w:t>
       </w:r>
-      <w:bookmarkEnd w:id="10"/>
+      <w:bookmarkEnd w:id="34"/>
     </w:p>
     <w:p>
       <w:pPr>
@@ -4501,7 +4659,7 @@
       <w:pPr>
         <w:pStyle w:val="Heading1"/>
       </w:pPr>
-      <w:bookmarkStart w:id="11" w:name="_Toc64550805"/>
+      <w:bookmarkStart w:id="35" w:name="_Toc64550805"/>
       <w:r>
         <w:t>7</w:t>
       </w:r>
@@ -4514,7 +4672,7 @@
       <w:r>
         <w:t xml:space="preserve"> e protótipos</w:t>
       </w:r>
-      <w:bookmarkEnd w:id="11"/>
+      <w:bookmarkEnd w:id="35"/>
     </w:p>
     <w:p/>
     <w:p>
@@ -4525,7 +4683,7 @@
           <w:iCs w:val="0"/>
         </w:rPr>
       </w:pPr>
-      <w:bookmarkStart w:id="12" w:name="_Toc64550806"/>
+      <w:bookmarkStart w:id="36" w:name="_Toc64550806"/>
       <w:r>
         <w:rPr>
           <w:i w:val="0"/>
@@ -4540,7 +4698,7 @@
         </w:rPr>
         <w:t>.1 Regras de Negócios</w:t>
       </w:r>
-      <w:bookmarkEnd w:id="12"/>
+      <w:bookmarkEnd w:id="36"/>
     </w:p>
     <w:p/>
     <w:tbl>
@@ -5107,7 +5265,7 @@
           <w:szCs w:val="32"/>
         </w:rPr>
       </w:pPr>
-      <w:bookmarkStart w:id="13" w:name="_Toc64550807"/>
+      <w:bookmarkStart w:id="37" w:name="_Toc64550807"/>
     </w:p>
     <w:p>
       <w:pPr>
@@ -10063,7 +10221,7 @@
         </w:rPr>
         <w:t xml:space="preserve"> Diagrama de Casos de Uso</w:t>
       </w:r>
-      <w:bookmarkEnd w:id="13"/>
+      <w:bookmarkEnd w:id="37"/>
     </w:p>
     <w:p>
       <w:pPr>
@@ -10455,10 +10613,10 @@
           <w:noProof/>
         </w:rPr>
         <w:drawing>
-          <wp:inline distT="0" distB="0" distL="0" distR="0" wp14:anchorId="64AE4049" wp14:editId="401AFC2A">
-            <wp:extent cx="5640070" cy="5644055"/>
+          <wp:inline distT="0" distB="0" distL="0" distR="0" wp14:anchorId="66C7DA81" wp14:editId="5DFAFD67">
+            <wp:extent cx="5727700" cy="5511800"/>
             <wp:effectExtent l="0" t="0" r="0" b="0"/>
-            <wp:docPr id="7" name="Picture 7" descr="Diagram&#10;&#10;Description automatically generated"/>
+            <wp:docPr id="3" name="Picture 3"/>
             <wp:cNvGraphicFramePr>
               <a:graphicFrameLocks xmlns:a="http://schemas.openxmlformats.org/drawingml/2006/main" noChangeAspect="1"/>
             </wp:cNvGraphicFramePr>
@@ -10466,7 +10624,7 @@
               <a:graphicData uri="http://schemas.openxmlformats.org/drawingml/2006/picture">
                 <pic:pic xmlns:pic="http://schemas.openxmlformats.org/drawingml/2006/picture">
                   <pic:nvPicPr>
-                    <pic:cNvPr id="7" name="Picture 7" descr="Diagram&#10;&#10;Description automatically generated"/>
+                    <pic:cNvPr id="0" name="Picture 1"/>
                     <pic:cNvPicPr>
                       <a:picLocks noChangeAspect="1" noChangeArrowheads="1"/>
                     </pic:cNvPicPr>
@@ -10487,7 +10645,7 @@
                   <pic:spPr bwMode="auto">
                     <a:xfrm>
                       <a:off x="0" y="0"/>
-                      <a:ext cx="5647205" cy="5651195"/>
+                      <a:ext cx="5731545" cy="5515500"/>
                     </a:xfrm>
                     <a:prstGeom prst="rect">
                       <a:avLst/>
@@ -10538,20 +10696,329 @@
       </w:pPr>
     </w:p>
     <w:p/>
+    <w:p/>
+    <w:p/>
     <w:p>
       <w:pPr>
         <w:pStyle w:val="Heading2"/>
         <w:rPr>
+          <w:ins w:id="38" w:author="ANDRE DE MOURA BENEDICTO" w:date="2021-11-09T21:26:00Z"/>
           <w:i w:val="0"/>
           <w:iCs w:val="0"/>
         </w:rPr>
       </w:pPr>
-      <w:r>
-        <w:rPr>
+      <w:ins w:id="39" w:author="ANDRE DE MOURA BENEDICTO" w:date="2021-11-09T21:25:00Z">
+        <w:r>
+          <w:rPr>
+            <w:i w:val="0"/>
+            <w:iCs w:val="0"/>
+          </w:rPr>
+          <w:lastRenderedPageBreak/>
+          <w:t>7.</w:t>
+        </w:r>
+        <w:r>
+          <w:rPr>
+            <w:i w:val="0"/>
+            <w:iCs w:val="0"/>
+          </w:rPr>
+          <w:t>7</w:t>
+        </w:r>
+        <w:r>
+          <w:rPr>
+            <w:i w:val="0"/>
+            <w:iCs w:val="0"/>
+          </w:rPr>
+          <w:t xml:space="preserve"> </w:t>
+        </w:r>
+        <w:r>
+          <w:rPr>
+            <w:i w:val="0"/>
+            <w:iCs w:val="0"/>
+          </w:rPr>
+          <w:t xml:space="preserve">Modelo Entidade </w:t>
+        </w:r>
+      </w:ins>
+      <w:ins w:id="40" w:author="ANDRE DE MOURA BENEDICTO" w:date="2021-11-09T21:26:00Z">
+        <w:r>
+          <w:rPr>
+            <w:i w:val="0"/>
+            <w:iCs w:val="0"/>
+          </w:rPr>
+          <w:t>Relacionamento</w:t>
+        </w:r>
+      </w:ins>
+    </w:p>
+    <w:p>
+      <w:pPr>
+        <w:rPr>
+          <w:ins w:id="41" w:author="ANDRE DE MOURA BENEDICTO" w:date="2021-11-09T21:26:00Z"/>
+        </w:rPr>
+        <w:pPrChange w:id="42" w:author="ANDRE DE MOURA BENEDICTO" w:date="2021-11-09T21:26:00Z">
+          <w:pPr>
+            <w:pStyle w:val="Heading2"/>
+          </w:pPr>
+        </w:pPrChange>
+      </w:pPr>
+    </w:p>
+    <w:p>
+      <w:pPr>
+        <w:rPr>
+          <w:ins w:id="43" w:author="ANDRE DE MOURA BENEDICTO" w:date="2021-11-09T21:25:00Z"/>
+        </w:rPr>
+        <w:pPrChange w:id="44" w:author="ANDRE DE MOURA BENEDICTO" w:date="2021-11-09T21:26:00Z">
+          <w:pPr>
+            <w:pStyle w:val="Heading2"/>
+          </w:pPr>
+        </w:pPrChange>
+      </w:pPr>
+      <w:ins w:id="45" w:author="ANDRE DE MOURA BENEDICTO" w:date="2021-11-09T21:26:00Z">
+        <w:r>
+          <w:rPr>
+            <w:noProof/>
+          </w:rPr>
+          <w:drawing>
+            <wp:inline distT="0" distB="0" distL="0" distR="0" wp14:anchorId="3B446BF0" wp14:editId="47C81054">
+              <wp:extent cx="5697855" cy="4197350"/>
+              <wp:effectExtent l="0" t="0" r="0" b="0"/>
+              <wp:docPr id="5" name="Picture 5" descr="Diagram&#10;&#10;Description automatically generated"/>
+              <wp:cNvGraphicFramePr>
+                <a:graphicFrameLocks xmlns:a="http://schemas.openxmlformats.org/drawingml/2006/main" noChangeAspect="1"/>
+              </wp:cNvGraphicFramePr>
+              <a:graphic xmlns:a="http://schemas.openxmlformats.org/drawingml/2006/main">
+                <a:graphicData uri="http://schemas.openxmlformats.org/drawingml/2006/picture">
+                  <pic:pic xmlns:pic="http://schemas.openxmlformats.org/drawingml/2006/picture">
+                    <pic:nvPicPr>
+                      <pic:cNvPr id="5" name="Picture 5" descr="Diagram&#10;&#10;Description automatically generated"/>
+                      <pic:cNvPicPr>
+                        <a:picLocks noChangeAspect="1" noChangeArrowheads="1"/>
+                      </pic:cNvPicPr>
+                    </pic:nvPicPr>
+                    <pic:blipFill>
+                      <a:blip r:embed="rId19">
+                        <a:extLst>
+                          <a:ext uri="{28A0092B-C50C-407E-A947-70E740481C1C}">
+                            <a14:useLocalDpi xmlns:a14="http://schemas.microsoft.com/office/drawing/2010/main" val="0"/>
+                          </a:ext>
+                        </a:extLst>
+                      </a:blip>
+                      <a:srcRect/>
+                      <a:stretch>
+                        <a:fillRect/>
+                      </a:stretch>
+                    </pic:blipFill>
+                    <pic:spPr bwMode="auto">
+                      <a:xfrm>
+                        <a:off x="0" y="0"/>
+                        <a:ext cx="5703786" cy="4201719"/>
+                      </a:xfrm>
+                      <a:prstGeom prst="rect">
+                        <a:avLst/>
+                      </a:prstGeom>
+                      <a:noFill/>
+                      <a:ln>
+                        <a:noFill/>
+                      </a:ln>
+                    </pic:spPr>
+                  </pic:pic>
+                </a:graphicData>
+              </a:graphic>
+            </wp:inline>
+          </w:drawing>
+        </w:r>
+      </w:ins>
+    </w:p>
+    <w:p>
+      <w:pPr>
+        <w:pStyle w:val="Heading2"/>
+        <w:rPr>
+          <w:ins w:id="46" w:author="ANDRE DE MOURA BENEDICTO" w:date="2021-11-09T21:26:00Z"/>
           <w:i w:val="0"/>
           <w:iCs w:val="0"/>
         </w:rPr>
-        <w:lastRenderedPageBreak/>
+      </w:pPr>
+    </w:p>
+    <w:p>
+      <w:pPr>
+        <w:rPr>
+          <w:ins w:id="47" w:author="ANDRE DE MOURA BENEDICTO" w:date="2021-11-09T21:26:00Z"/>
+        </w:rPr>
+      </w:pPr>
+    </w:p>
+    <w:p>
+      <w:pPr>
+        <w:rPr>
+          <w:ins w:id="48" w:author="ANDRE DE MOURA BENEDICTO" w:date="2021-11-09T21:26:00Z"/>
+        </w:rPr>
+      </w:pPr>
+    </w:p>
+    <w:p>
+      <w:pPr>
+        <w:rPr>
+          <w:ins w:id="49" w:author="ANDRE DE MOURA BENEDICTO" w:date="2021-11-09T21:26:00Z"/>
+        </w:rPr>
+      </w:pPr>
+    </w:p>
+    <w:p>
+      <w:pPr>
+        <w:rPr>
+          <w:ins w:id="50" w:author="ANDRE DE MOURA BENEDICTO" w:date="2021-11-09T21:26:00Z"/>
+        </w:rPr>
+      </w:pPr>
+    </w:p>
+    <w:p>
+      <w:pPr>
+        <w:rPr>
+          <w:ins w:id="51" w:author="ANDRE DE MOURA BENEDICTO" w:date="2021-11-09T21:26:00Z"/>
+        </w:rPr>
+      </w:pPr>
+    </w:p>
+    <w:p>
+      <w:pPr>
+        <w:rPr>
+          <w:ins w:id="52" w:author="ANDRE DE MOURA BENEDICTO" w:date="2021-11-09T21:26:00Z"/>
+        </w:rPr>
+      </w:pPr>
+    </w:p>
+    <w:p>
+      <w:pPr>
+        <w:rPr>
+          <w:ins w:id="53" w:author="ANDRE DE MOURA BENEDICTO" w:date="2021-11-09T21:26:00Z"/>
+        </w:rPr>
+      </w:pPr>
+    </w:p>
+    <w:p>
+      <w:pPr>
+        <w:rPr>
+          <w:ins w:id="54" w:author="ANDRE DE MOURA BENEDICTO" w:date="2021-11-09T21:26:00Z"/>
+        </w:rPr>
+      </w:pPr>
+    </w:p>
+    <w:p>
+      <w:pPr>
+        <w:rPr>
+          <w:ins w:id="55" w:author="ANDRE DE MOURA BENEDICTO" w:date="2021-11-09T21:26:00Z"/>
+        </w:rPr>
+      </w:pPr>
+    </w:p>
+    <w:p>
+      <w:pPr>
+        <w:rPr>
+          <w:ins w:id="56" w:author="ANDRE DE MOURA BENEDICTO" w:date="2021-11-09T21:26:00Z"/>
+        </w:rPr>
+      </w:pPr>
+    </w:p>
+    <w:p>
+      <w:pPr>
+        <w:rPr>
+          <w:ins w:id="57" w:author="ANDRE DE MOURA BENEDICTO" w:date="2021-11-09T21:26:00Z"/>
+        </w:rPr>
+      </w:pPr>
+    </w:p>
+    <w:p>
+      <w:pPr>
+        <w:rPr>
+          <w:ins w:id="58" w:author="ANDRE DE MOURA BENEDICTO" w:date="2021-11-09T21:26:00Z"/>
+        </w:rPr>
+      </w:pPr>
+    </w:p>
+    <w:p>
+      <w:pPr>
+        <w:rPr>
+          <w:ins w:id="59" w:author="ANDRE DE MOURA BENEDICTO" w:date="2021-11-09T21:26:00Z"/>
+        </w:rPr>
+      </w:pPr>
+    </w:p>
+    <w:p>
+      <w:pPr>
+        <w:rPr>
+          <w:ins w:id="60" w:author="ANDRE DE MOURA BENEDICTO" w:date="2021-11-09T21:26:00Z"/>
+        </w:rPr>
+      </w:pPr>
+    </w:p>
+    <w:p>
+      <w:pPr>
+        <w:rPr>
+          <w:ins w:id="61" w:author="ANDRE DE MOURA BENEDICTO" w:date="2021-11-09T21:26:00Z"/>
+        </w:rPr>
+      </w:pPr>
+    </w:p>
+    <w:p>
+      <w:pPr>
+        <w:rPr>
+          <w:ins w:id="62" w:author="ANDRE DE MOURA BENEDICTO" w:date="2021-11-09T21:26:00Z"/>
+        </w:rPr>
+      </w:pPr>
+    </w:p>
+    <w:p>
+      <w:pPr>
+        <w:rPr>
+          <w:ins w:id="63" w:author="ANDRE DE MOURA BENEDICTO" w:date="2021-11-09T21:26:00Z"/>
+        </w:rPr>
+      </w:pPr>
+    </w:p>
+    <w:p>
+      <w:pPr>
+        <w:rPr>
+          <w:ins w:id="64" w:author="ANDRE DE MOURA BENEDICTO" w:date="2021-11-09T21:26:00Z"/>
+        </w:rPr>
+      </w:pPr>
+    </w:p>
+    <w:p>
+      <w:pPr>
+        <w:rPr>
+          <w:ins w:id="65" w:author="ANDRE DE MOURA BENEDICTO" w:date="2021-11-09T21:26:00Z"/>
+        </w:rPr>
+      </w:pPr>
+    </w:p>
+    <w:p>
+      <w:pPr>
+        <w:rPr>
+          <w:ins w:id="66" w:author="ANDRE DE MOURA BENEDICTO" w:date="2021-11-09T21:26:00Z"/>
+        </w:rPr>
+      </w:pPr>
+    </w:p>
+    <w:p>
+      <w:pPr>
+        <w:rPr>
+          <w:ins w:id="67" w:author="ANDRE DE MOURA BENEDICTO" w:date="2021-11-09T21:26:00Z"/>
+        </w:rPr>
+      </w:pPr>
+    </w:p>
+    <w:p>
+      <w:pPr>
+        <w:rPr>
+          <w:ins w:id="68" w:author="ANDRE DE MOURA BENEDICTO" w:date="2021-11-09T21:26:00Z"/>
+        </w:rPr>
+      </w:pPr>
+    </w:p>
+    <w:p>
+      <w:pPr>
+        <w:rPr>
+          <w:ins w:id="69" w:author="ANDRE DE MOURA BENEDICTO" w:date="2021-11-09T21:25:00Z"/>
+        </w:rPr>
+        <w:pPrChange w:id="70" w:author="ANDRE DE MOURA BENEDICTO" w:date="2021-11-09T21:26:00Z">
+          <w:pPr>
+            <w:pStyle w:val="Heading2"/>
+          </w:pPr>
+        </w:pPrChange>
+      </w:pPr>
+    </w:p>
+    <w:p>
+      <w:pPr>
+        <w:pStyle w:val="Heading2"/>
+        <w:rPr>
+          <w:i w:val="0"/>
+          <w:iCs w:val="0"/>
+          <w:rPrChange w:id="71" w:author="ANDRE DE MOURA BENEDICTO" w:date="2021-11-09T21:25:00Z">
+            <w:rPr/>
+          </w:rPrChange>
+        </w:rPr>
+      </w:pPr>
+      <w:r>
+        <w:rPr>
+          <w:i w:val="0"/>
+          <w:iCs w:val="0"/>
+        </w:rPr>
         <w:t xml:space="preserve">8. </w:t>
       </w:r>
       <w:r>
@@ -14097,17 +14564,7 @@
                 <w:sz w:val="22"/>
                 <w:szCs w:val="22"/>
               </w:rPr>
-              <w:t>https://www.pichau.com.br/monitor-</w:t>
-            </w:r>
-            <w:r>
-              <w:rPr>
-                <w:rFonts w:ascii="Calibri" w:hAnsi="Calibri" w:cs="Calibri"/>
-                <w:color w:val="000000"/>
-                <w:sz w:val="22"/>
-                <w:szCs w:val="22"/>
-              </w:rPr>
-              <w:lastRenderedPageBreak/>
-              <w:t>duex-dx-m220t-22-fhd-75hz-hdmi-vga-dx-m220t</w:t>
+              <w:t>https://www.pichau.com.br/monitor-duex-dx-m220t-22-fhd-75hz-hdmi-vga-dx-m220t</w:t>
             </w:r>
           </w:p>
         </w:tc>
@@ -15890,7 +16347,7 @@
     </w:tbl>
     <w:p/>
     <w:sectPr>
-      <w:footerReference w:type="default" r:id="rId19"/>
+      <w:footerReference w:type="default" r:id="rId20"/>
       <w:pgSz w:w="11907" w:h="16840" w:code="9"/>
       <w:pgMar w:top="1417" w:right="1701" w:bottom="1417" w:left="1701" w:header="708" w:footer="708" w:gutter="0"/>
       <w:pgNumType w:start="1"/>
@@ -16101,7 +16558,7 @@
         <w:i/>
         <w:sz w:val="28"/>
       </w:rPr>
-      <w:t>3</w:t>
+      <w:t>4</w:t>
     </w:r>
     <w:r>
       <w:rPr>
@@ -16807,6 +17264,14 @@
 </w:numbering>
 </file>
 
+<file path=word/people.xml><?xml version="1.0" encoding="utf-8"?>
+<w15:people xmlns:wpc="http://schemas.microsoft.com/office/word/2010/wordprocessingCanvas" xmlns:cx="http://schemas.microsoft.com/office/drawing/2014/chartex" xmlns:cx1="http://schemas.microsoft.com/office/drawing/2015/9/8/chartex" xmlns:cx2="http://schemas.microsoft.com/office/drawing/2015/10/21/chartex" xmlns:cx3="http://schemas.microsoft.com/office/drawing/2016/5/9/chartex" xmlns:cx4="http://schemas.microsoft.com/office/drawing/2016/5/10/chartex" xmlns:cx5="http://schemas.microsoft.com/office/drawing/2016/5/11/chartex" xmlns:cx6="http://schemas.microsoft.com/office/drawing/2016/5/12/chartex" xmlns:cx7="http://schemas.microsoft.com/office/drawing/2016/5/13/chartex" xmlns:cx8="http://schemas.microsoft.com/office/drawing/2016/5/14/chartex" xmlns:mc="http://schemas.openxmlformats.org/markup-compatibility/2006" xmlns:aink="http://schemas.microsoft.com/office/drawing/2016/ink" xmlns:am3d="http://schemas.microsoft.com/office/drawing/2017/model3d" xmlns:o="urn:schemas-microsoft-com:office:office" xmlns:r="http://schemas.openxmlformats.org/officeDocument/2006/relationships" xmlns:m="http://schemas.openxmlformats.org/officeDocument/2006/math" xmlns:v="urn:schemas-microsoft-com:vml" xmlns:wp14="http://schemas.microsoft.com/office/word/2010/wordprocessingDrawing" xmlns:wp="http://schemas.openxmlformats.org/drawingml/2006/wordprocessingDrawing" xmlns:w10="urn:schemas-microsoft-com:office:word" xmlns:w="http://schemas.openxmlformats.org/wordprocessingml/2006/main" xmlns:w14="http://schemas.microsoft.com/office/word/2010/wordml" xmlns:w15="http://schemas.microsoft.com/office/word/2012/wordml" xmlns:w16cex="http://schemas.microsoft.com/office/word/2018/wordml/cex" xmlns:w16cid="http://schemas.microsoft.com/office/word/2016/wordml/cid" xmlns:w16="http://schemas.microsoft.com/office/word/2018/wordml" xmlns:w16sdtdh="http://schemas.microsoft.com/office/word/2020/wordml/sdtdatahash" xmlns:w16se="http://schemas.microsoft.com/office/word/2015/wordml/symex" xmlns:wpg="http://schemas.microsoft.com/office/word/2010/wordprocessingGroup" xmlns:wpi="http://schemas.microsoft.com/office/word/2010/wordprocessingInk" xmlns:wne="http://schemas.microsoft.com/office/word/2006/wordml" xmlns:wps="http://schemas.microsoft.com/office/word/2010/wordprocessingShape" mc:Ignorable="w14 w15 w16se w16cid w16 w16cex w16sdtdh wp14">
+  <w15:person w15:author="ANDRE DE MOURA BENEDICTO">
+    <w15:presenceInfo w15:providerId="None" w15:userId="ANDRE DE MOURA BENEDICTO"/>
+  </w15:person>
+</w15:people>
+</file>
+
 <file path=word/styles.xml><?xml version="1.0" encoding="utf-8"?>
 <w:styles xmlns:mc="http://schemas.openxmlformats.org/markup-compatibility/2006" xmlns:r="http://schemas.openxmlformats.org/officeDocument/2006/relationships" xmlns:w="http://schemas.openxmlformats.org/wordprocessingml/2006/main" xmlns:w14="http://schemas.microsoft.com/office/word/2010/wordml" xmlns:w15="http://schemas.microsoft.com/office/word/2012/wordml" xmlns:w16cex="http://schemas.microsoft.com/office/word/2018/wordml/cex" xmlns:w16cid="http://schemas.microsoft.com/office/word/2016/wordml/cid" xmlns:w16="http://schemas.microsoft.com/office/word/2018/wordml" xmlns:w16sdtdh="http://schemas.microsoft.com/office/word/2020/wordml/sdtdatahash" xmlns:w16se="http://schemas.microsoft.com/office/word/2015/wordml/symex" mc:Ignorable="w14 w15 w16se w16cid w16 w16cex w16sdtdh">
   <w:docDefaults>
@@ -17304,14 +17769,28 @@
     <w:next w:val="Normal"/>
     <w:autoRedefine/>
     <w:uiPriority w:val="39"/>
-    <w:rsid w:val="006E26EB"/>
+    <w:rsid w:val="001C7A03"/>
     <w:pPr>
+      <w:tabs>
+        <w:tab w:val="right" w:leader="dot" w:pos="8495"/>
+      </w:tabs>
       <w:ind w:left="240"/>
+      <w:pPrChange w:id="0" w:author="ANDRE DE MOURA BENEDICTO" w:date="2021-11-09T21:29:00Z">
+        <w:pPr>
+          <w:ind w:left="240"/>
+        </w:pPr>
+      </w:pPrChange>
     </w:pPr>
     <w:rPr>
       <w:smallCaps/>
       <w:sz w:val="20"/>
       <w:szCs w:val="20"/>
+      <w:rPrChange w:id="0" w:author="ANDRE DE MOURA BENEDICTO" w:date="2021-11-09T21:29:00Z">
+        <w:rPr>
+          <w:smallCaps/>
+          <w:lang w:val="pt-BR" w:eastAsia="pt-BR" w:bidi="ar-SA"/>
+        </w:rPr>
+      </w:rPrChange>
     </w:rPr>
   </w:style>
   <w:style w:type="paragraph" w:styleId="TOC3">
@@ -17544,6 +18023,17 @@
     <w:rPr>
       <w:color w:val="605E5C"/>
       <w:shd w:val="clear" w:color="auto" w:fill="E1DFDD"/>
+    </w:rPr>
+  </w:style>
+  <w:style w:type="paragraph" w:styleId="Revision">
+    <w:name w:val="Revision"/>
+    <w:hidden/>
+    <w:uiPriority w:val="99"/>
+    <w:semiHidden/>
+    <w:rsid w:val="00944F9E"/>
+    <w:rPr>
+      <w:sz w:val="24"/>
+      <w:szCs w:val="24"/>
     </w:rPr>
   </w:style>
 </w:styles>

</xml_diff>